<commit_message>
Revisiones y mejoras de plataforma
</commit_message>
<xml_diff>
--- a/frontend/public/images/products/arreglos-florales/Doc2.docx
+++ b/frontend/public/images/products/arreglos-florales/Doc2.docx
@@ -8,9 +8,17 @@
           <w:noProof/>
         </w:rPr>
         <w:drawing>
-          <wp:inline distT="0" distB="0" distL="0" distR="0" wp14:anchorId="0C1E3315" wp14:editId="1D79FAA8">
+          <wp:anchor distT="0" distB="0" distL="114300" distR="114300" simplePos="0" relativeHeight="251658240" behindDoc="0" locked="0" layoutInCell="1" allowOverlap="1" wp14:anchorId="0C1E3315" wp14:editId="576BDC11">
+            <wp:simplePos x="68580" y="68580"/>
+            <wp:positionH relativeFrom="column">
+              <wp:align>left</wp:align>
+            </wp:positionH>
+            <wp:positionV relativeFrom="paragraph">
+              <wp:align>top</wp:align>
+            </wp:positionV>
             <wp:extent cx="3303270" cy="4404360"/>
             <wp:effectExtent l="0" t="0" r="0" b="0"/>
+            <wp:wrapSquare wrapText="bothSides"/>
             <wp:docPr id="2" name="Imagen 2"/>
             <wp:cNvGraphicFramePr>
               <a:graphicFrameLocks xmlns:a="http://schemas.openxmlformats.org/drawingml/2006/main" noChangeAspect="1"/>
@@ -24,8 +32,60 @@
                       <a:picLocks noChangeAspect="1" noChangeArrowheads="1"/>
                     </pic:cNvPicPr>
                   </pic:nvPicPr>
+                  <pic:blipFill rotWithShape="1">
+                    <a:blip r:embed="rId4" cstate="print">
+                      <a:extLst>
+                        <a:ext uri="{28A0092B-C50C-407E-A947-70E740481C1C}">
+                          <a14:useLocalDpi xmlns:a14="http://schemas.microsoft.com/office/drawing/2010/main" val="0"/>
+                        </a:ext>
+                      </a:extLst>
+                    </a:blip>
+                    <a:srcRect l="3658" r="3658"/>
+                    <a:stretch/>
+                  </pic:blipFill>
+                  <pic:spPr bwMode="auto">
+                    <a:xfrm>
+                      <a:off x="0" y="0"/>
+                      <a:ext cx="3303270" cy="4404360"/>
+                    </a:xfrm>
+                    <a:prstGeom prst="rect">
+                      <a:avLst/>
+                    </a:prstGeom>
+                    <a:noFill/>
+                  </pic:spPr>
+                </pic:pic>
+              </a:graphicData>
+            </a:graphic>
+          </wp:anchor>
+        </w:drawing>
+      </w:r>
+      <w:r>
+        <w:br w:type="textWrapping" w:clear="all"/>
+      </w:r>
+      <w:r>
+        <w:rPr>
+          <w:noProof/>
+        </w:rPr>
+        <w:lastRenderedPageBreak/>
+        <w:drawing>
+          <wp:inline distT="0" distB="0" distL="0" distR="0" wp14:anchorId="265FC798" wp14:editId="3A431A35">
+            <wp:extent cx="3240000" cy="4320000"/>
+            <wp:effectExtent l="0" t="0" r="0" b="4445"/>
+            <wp:docPr id="3" name="Imagen 3"/>
+            <wp:cNvGraphicFramePr>
+              <a:graphicFrameLocks xmlns:a="http://schemas.openxmlformats.org/drawingml/2006/main" noChangeAspect="1"/>
+            </wp:cNvGraphicFramePr>
+            <a:graphic xmlns:a="http://schemas.openxmlformats.org/drawingml/2006/main">
+              <a:graphicData uri="http://schemas.openxmlformats.org/drawingml/2006/picture">
+                <pic:pic xmlns:pic="http://schemas.openxmlformats.org/drawingml/2006/picture">
+                  <pic:nvPicPr>
+                    <pic:cNvPr id="0" name="Picture 3"/>
+                    <pic:cNvPicPr>
+                      <a:picLocks noChangeAspect="1" noChangeArrowheads="1"/>
+                    </pic:cNvPicPr>
+                  </pic:nvPicPr>
                   <pic:blipFill>
-                    <a:blip r:embed="rId4" cstate="print">
+                    <a:blip r:embed="rId5" cstate="print">
                       <a:extLst>
                         <a:ext uri="{28A0092B-C50C-407E-A947-70E740481C1C}">
                           <a14:useLocalDpi xmlns:a14="http://schemas.microsoft.com/office/drawing/2010/main" val="0"/>
@@ -40,7 +100,7 @@
                   <pic:spPr bwMode="auto">
                     <a:xfrm>
                       <a:off x="0" y="0"/>
-                      <a:ext cx="3303270" cy="4404360"/>
+                      <a:ext cx="3240000" cy="4320000"/>
                     </a:xfrm>
                     <a:prstGeom prst="rect">
                       <a:avLst/>
@@ -52,6 +112,17 @@
             </a:graphic>
           </wp:inline>
         </w:drawing>
+      </w:r>
+    </w:p>
+    <w:p>
+      <w:pPr>
+        <w:pStyle w:val="NormalWeb"/>
+      </w:pPr>
+      <w:r>
+        <w:t>modifica el fondo, que sea el mismo el color pero que no se vea arrugad</w:t>
+      </w:r>
+      <w:r>
+        <w:t>o</w:t>
       </w:r>
     </w:p>
     <w:sectPr>
@@ -490,6 +561,22 @@
     <w:semiHidden/>
     <w:unhideWhenUsed/>
   </w:style>
+  <w:style w:type="paragraph" w:styleId="NormalWeb">
+    <w:name w:val="Normal (Web)"/>
+    <w:basedOn w:val="Normal"/>
+    <w:uiPriority w:val="99"/>
+    <w:unhideWhenUsed/>
+    <w:rsid w:val="001176DA"/>
+    <w:pPr>
+      <w:spacing w:before="100" w:beforeAutospacing="1" w:after="100" w:afterAutospacing="1" w:line="240" w:lineRule="auto"/>
+    </w:pPr>
+    <w:rPr>
+      <w:rFonts w:ascii="Times New Roman" w:eastAsia="Times New Roman" w:hAnsi="Times New Roman" w:cs="Times New Roman"/>
+      <w:sz w:val="24"/>
+      <w:szCs w:val="24"/>
+      <w:lang w:eastAsia="es-AR"/>
+    </w:rPr>
+  </w:style>
 </w:styles>
 </file>
 

</xml_diff>